<commit_message>
additional comments this morning
</commit_message>
<xml_diff>
--- a/Week 3 blog answer.docx
+++ b/Week 3 blog answer.docx
@@ -123,7 +123,6 @@
           <w:szCs w:val="24"/>
         </w:rPr>
       </w:pPr>
-      <w:proofErr w:type="spellStart"/>
       <w:r>
         <w:rPr>
           <w:rFonts w:ascii="Helvetica" w:eastAsia="Times New Roman" w:hAnsi="Helvetica"/>
@@ -131,17 +130,7 @@
           <w:bdr w:val="none" w:sz="0" w:space="0" w:color="auto" w:frame="1"/>
           <w:shd w:val="clear" w:color="auto" w:fill="FFFFFF"/>
         </w:rPr>
-        <w:t>Dani</w:t>
-      </w:r>
-      <w:proofErr w:type="spellEnd"/>
-      <w:r>
-        <w:rPr>
-          <w:rFonts w:ascii="Helvetica" w:eastAsia="Times New Roman" w:hAnsi="Helvetica"/>
-          <w:color w:val="000000"/>
-          <w:bdr w:val="none" w:sz="0" w:space="0" w:color="auto" w:frame="1"/>
-          <w:shd w:val="clear" w:color="auto" w:fill="FFFFFF"/>
-        </w:rPr>
-        <w:t xml:space="preserve">: </w:t>
+        <w:t xml:space="preserve">Dani: </w:t>
       </w:r>
       <w:r>
         <w:rPr>
@@ -175,29 +164,7 @@
           <w:szCs w:val="24"/>
           <w:bdr w:val="none" w:sz="0" w:space="0" w:color="auto" w:frame="1"/>
         </w:rPr>
-        <w:t xml:space="preserve">I am not so sure that high Education should be free, not even DE. Perhaps only from basic education up to vocational training – e.g. so people could become plumbers, electricians etc. There is often a real shortage of these skills in an economy. People who gain a degree end up with a relatively higher salary. Therefore, if they financially gain from studying at university, it is perhaps fair they pay part of the cost. If the government can guarantee equality of opportunity for everyone to get a decent job, then it is up to the individuals to invest time, effort and money for any ‘economic betterment’. Besides, from what I see in my surroundings, when something is not free, it makes people value more. If people have to pay to go to university, you could argue that they would value the education more. MOOCs could be a solution for lifelong </w:t>
-      </w:r>
-      <w:proofErr w:type="gramStart"/>
-      <w:r>
-        <w:rPr>
-          <w:rFonts w:ascii="inherit" w:hAnsi="inherit"/>
-          <w:color w:val="000000"/>
-          <w:sz w:val="24"/>
-          <w:szCs w:val="24"/>
-          <w:bdr w:val="none" w:sz="0" w:space="0" w:color="auto" w:frame="1"/>
-        </w:rPr>
-        <w:t>learning which</w:t>
-      </w:r>
-      <w:proofErr w:type="gramEnd"/>
-      <w:r>
-        <w:rPr>
-          <w:rFonts w:ascii="inherit" w:hAnsi="inherit"/>
-          <w:color w:val="000000"/>
-          <w:sz w:val="24"/>
-          <w:szCs w:val="24"/>
-          <w:bdr w:val="none" w:sz="0" w:space="0" w:color="auto" w:frame="1"/>
-        </w:rPr>
-        <w:t xml:space="preserve"> is high in the EU agenda nowadays.</w:t>
+        <w:t>I am not so sure that high Education should be free, not even DE. Perhaps only from basic education up to vocational training – e.g. so people could become plumbers, electricians etc. There is often a real shortage of these skills in an economy. People who gain a degree end up with a relatively higher salary. Therefore, if they financially gain from studying at university, it is perhaps fair they pay part of the cost. If the government can guarantee equality of opportunity for everyone to get a decent job, then it is up to the individuals to invest time, effort and money for any ‘economic betterment’. Besides, from what I see in my surroundings, when something is not free, it makes people value more. If people have to pay to go to university, you could argue that they would value the education more. MOOCs could be a solution for lifelong learning which is high in the EU agenda nowadays.</w:t>
       </w:r>
     </w:p>
     <w:p>
@@ -213,7 +180,6 @@
           <w:szCs w:val="24"/>
         </w:rPr>
       </w:pPr>
-      <w:proofErr w:type="gramStart"/>
       <w:r>
         <w:rPr>
           <w:rFonts w:ascii="Helvetica" w:hAnsi="Helvetica"/>
@@ -223,7 +189,6 @@
         </w:rPr>
         <w:t>If DE is cheap??</w:t>
       </w:r>
-      <w:proofErr w:type="gramEnd"/>
       <w:r>
         <w:rPr>
           <w:rStyle w:val="apple-converted-space"/>
@@ -293,27 +258,7 @@
           <w:sz w:val="24"/>
           <w:szCs w:val="24"/>
         </w:rPr>
-        <w:t xml:space="preserve">I also agree with Justin when he mentioned about the taxpayers. Definitely it wouldn’t be nice to see that in the </w:t>
-      </w:r>
-      <w:proofErr w:type="gramStart"/>
-      <w:r>
-        <w:rPr>
-          <w:rFonts w:ascii="Helvetica" w:hAnsi="Helvetica"/>
-          <w:color w:val="000000"/>
-          <w:sz w:val="24"/>
-          <w:szCs w:val="24"/>
-        </w:rPr>
-        <w:t>newspaper :D</w:t>
-      </w:r>
-      <w:proofErr w:type="gramEnd"/>
-      <w:r>
-        <w:rPr>
-          <w:rFonts w:ascii="Helvetica" w:hAnsi="Helvetica"/>
-          <w:color w:val="000000"/>
-          <w:sz w:val="24"/>
-          <w:szCs w:val="24"/>
-        </w:rPr>
-        <w:t>. In the other hand, you made me think about all the taxes I pay to UK and USA for buying things in Amazon, iTunes Store, etc. What about all the extra money online sales bring to these economies? A similar model could indeed be in the government agenda?</w:t>
+        <w:t>I also agree with Justin when he mentioned about the taxpayers. Definitely it wouldn’t be nice to see that in the newspaper :D. In the other hand, you made me think about all the taxes I pay to UK and USA for buying things in Amazon, iTunes Store, etc. What about all the extra money online sales bring to these economies? A similar model could indeed be in the government agenda?</w:t>
       </w:r>
     </w:p>
     <w:p>
@@ -352,17 +297,7 @@
           <w:shd w:val="clear" w:color="auto" w:fill="FFFFFF"/>
           <w:lang w:eastAsia="en-US"/>
         </w:rPr>
-        <w:t xml:space="preserve">Digital </w:t>
-      </w:r>
-      <w:proofErr w:type="gramStart"/>
-      <w:r>
-        <w:rPr>
-          <w:rFonts w:ascii="Helvetica" w:eastAsia="Times New Roman" w:hAnsi="Helvetica" w:cs="Times New Roman"/>
-          <w:color w:val="000000"/>
-          <w:shd w:val="clear" w:color="auto" w:fill="FFFFFF"/>
-          <w:lang w:eastAsia="en-US"/>
-        </w:rPr>
-        <w:t>Ed </w:t>
+        <w:t>Digital Ed </w:t>
       </w:r>
       <w:r>
         <w:rPr>
@@ -380,9 +315,26 @@
           <w:shd w:val="clear" w:color="auto" w:fill="FFFFFF"/>
           <w:lang w:eastAsia="en-US"/>
         </w:rPr>
-        <w:t>will</w:t>
-      </w:r>
-      <w:proofErr w:type="gramEnd"/>
+        <w:t xml:space="preserve">will </w:t>
+      </w:r>
+      <w:r>
+        <w:rPr>
+          <w:rFonts w:ascii="Helvetica" w:eastAsia="Times New Roman" w:hAnsi="Helvetica" w:cs="Times New Roman"/>
+          <w:color w:val="000000"/>
+          <w:shd w:val="clear" w:color="auto" w:fill="FFFFFF"/>
+          <w:lang w:eastAsia="en-US"/>
+        </w:rPr>
+        <w:t xml:space="preserve">not </w:t>
+      </w:r>
+      <w:r>
+        <w:rPr>
+          <w:rFonts w:ascii="Helvetica" w:eastAsia="Times New Roman" w:hAnsi="Helvetica" w:cs="Times New Roman"/>
+          <w:color w:val="000000"/>
+          <w:shd w:val="clear" w:color="auto" w:fill="FFFFFF"/>
+          <w:lang w:eastAsia="en-US"/>
+        </w:rPr>
+        <w:t>solve all the problems</w:t>
+      </w:r>
       <w:r>
         <w:rPr>
           <w:rFonts w:ascii="Helvetica" w:eastAsia="Times New Roman" w:hAnsi="Helvetica" w:cs="Times New Roman"/>
@@ -399,116 +351,370 @@
           <w:shd w:val="clear" w:color="auto" w:fill="FFFFFF"/>
           <w:lang w:eastAsia="en-US"/>
         </w:rPr>
-        <w:t xml:space="preserve">not </w:t>
-      </w:r>
-      <w:r>
-        <w:rPr>
-          <w:rFonts w:ascii="Helvetica" w:eastAsia="Times New Roman" w:hAnsi="Helvetica" w:cs="Times New Roman"/>
-          <w:color w:val="000000"/>
-          <w:shd w:val="clear" w:color="auto" w:fill="FFFFFF"/>
-          <w:lang w:eastAsia="en-US"/>
-        </w:rPr>
-        <w:t>solve all the problems</w:t>
-      </w:r>
-      <w:r>
-        <w:rPr>
-          <w:rFonts w:ascii="Helvetica" w:eastAsia="Times New Roman" w:hAnsi="Helvetica" w:cs="Times New Roman"/>
-          <w:color w:val="000000"/>
-          <w:shd w:val="clear" w:color="auto" w:fill="FFFFFF"/>
+        <w:t xml:space="preserve">and </w:t>
+      </w:r>
+      <w:r>
+        <w:rPr>
+          <w:rFonts w:ascii="Helvetica" w:eastAsia="Times New Roman" w:hAnsi="Helvetica" w:cs="Times New Roman"/>
+          <w:color w:val="000000"/>
+          <w:shd w:val="clear" w:color="auto" w:fill="FFFFFF"/>
+          <w:lang w:eastAsia="en-US"/>
+        </w:rPr>
+        <w:t>it's currently being used as a gimmick by the people apparently making the decisions.</w:t>
+      </w:r>
+    </w:p>
+    <w:p>
+      <w:pPr>
+        <w:rPr>
+          <w:rFonts w:ascii="Helvetica" w:eastAsia="Times New Roman" w:hAnsi="Helvetica" w:cs="Times New Roman"/>
+          <w:color w:val="000000"/>
+          <w:shd w:val="clear" w:color="auto" w:fill="FFFFFF"/>
+          <w:lang w:eastAsia="en-US"/>
+        </w:rPr>
+      </w:pPr>
+      <w:r>
+        <w:rPr>
+          <w:rFonts w:ascii="Helvetica" w:eastAsia="Times New Roman" w:hAnsi="Helvetica" w:cs="Times New Roman"/>
+          <w:color w:val="000000"/>
+          <w:shd w:val="clear" w:color="auto" w:fill="FFFFFF"/>
+          <w:lang w:eastAsia="en-US"/>
+        </w:rPr>
+        <w:t xml:space="preserve">I’ve seem </w:t>
+      </w:r>
+      <w:r>
+        <w:rPr>
+          <w:rFonts w:ascii="Helvetica" w:eastAsia="Times New Roman" w:hAnsi="Helvetica" w:cs="Times New Roman"/>
+          <w:color w:val="000000"/>
+          <w:shd w:val="clear" w:color="auto" w:fill="FFFFFF"/>
+          <w:lang w:eastAsia="en-US"/>
+        </w:rPr>
+        <w:t xml:space="preserve">significant changes during the </w:t>
+      </w:r>
+      <w:r>
+        <w:rPr>
+          <w:rFonts w:ascii="Times" w:eastAsia="Times New Roman" w:hAnsi="Times" w:cs="Times New Roman"/>
+          <w:sz w:val="20"/>
+          <w:szCs w:val="20"/>
+          <w:lang w:eastAsia="en-US"/>
+        </w:rPr>
+        <w:t>8 years</w:t>
+      </w:r>
+      <w:r>
+        <w:rPr>
+          <w:rFonts w:ascii="Times" w:eastAsia="Times New Roman" w:hAnsi="Times" w:cs="Times New Roman"/>
+          <w:sz w:val="20"/>
+          <w:szCs w:val="20"/>
+          <w:lang w:eastAsia="en-US"/>
+        </w:rPr>
+        <w:t xml:space="preserve"> I spent</w:t>
+      </w:r>
+      <w:r>
+        <w:rPr>
+          <w:rFonts w:ascii="Times" w:eastAsia="Times New Roman" w:hAnsi="Times" w:cs="Times New Roman"/>
+          <w:sz w:val="20"/>
+          <w:szCs w:val="20"/>
+          <w:lang w:eastAsia="en-US"/>
+        </w:rPr>
+        <w:t xml:space="preserve"> in Timor-Lest</w:t>
+      </w:r>
+      <w:r>
+        <w:rPr>
+          <w:rFonts w:ascii="Times" w:eastAsia="Times New Roman" w:hAnsi="Times" w:cs="Times New Roman"/>
+          <w:sz w:val="20"/>
+          <w:szCs w:val="20"/>
+          <w:lang w:eastAsia="en-US"/>
+        </w:rPr>
+        <w:t xml:space="preserve">e (a post conflict country which is </w:t>
+      </w:r>
+      <w:r>
+        <w:rPr>
+          <w:rFonts w:ascii="Times" w:eastAsia="Times New Roman" w:hAnsi="Times" w:cs="Times New Roman"/>
+          <w:sz w:val="20"/>
+          <w:szCs w:val="20"/>
+          <w:lang w:eastAsia="en-US"/>
+        </w:rPr>
+        <w:t>one of the 48 least developed countries in the world</w:t>
+      </w:r>
+      <w:r>
+        <w:rPr>
+          <w:rFonts w:ascii="Times" w:eastAsia="Times New Roman" w:hAnsi="Times" w:cs="Times New Roman"/>
+          <w:sz w:val="20"/>
+          <w:szCs w:val="20"/>
+          <w:lang w:eastAsia="en-US"/>
+        </w:rPr>
+        <w:t xml:space="preserve">) coordinating the introduction of ICTs in the Justice System </w:t>
+      </w:r>
+      <w:r>
+        <w:rPr>
+          <w:rFonts w:ascii="Times" w:eastAsia="Times New Roman" w:hAnsi="Times" w:cs="Times New Roman"/>
+          <w:sz w:val="20"/>
+          <w:szCs w:val="20"/>
+          <w:lang w:eastAsia="en-US"/>
+        </w:rPr>
+        <w:t xml:space="preserve">with UNDP </w:t>
+      </w:r>
+      <w:r>
+        <w:rPr>
+          <w:rFonts w:ascii="Times" w:eastAsia="Times New Roman" w:hAnsi="Times" w:cs="Times New Roman"/>
+          <w:sz w:val="20"/>
+          <w:szCs w:val="20"/>
+          <w:lang w:eastAsia="en-US"/>
+        </w:rPr>
+        <w:t>and after in the Ministry of Education</w:t>
+      </w:r>
+      <w:r>
+        <w:rPr>
+          <w:rFonts w:ascii="Times" w:eastAsia="Times New Roman" w:hAnsi="Times" w:cs="Times New Roman"/>
+          <w:sz w:val="20"/>
+          <w:szCs w:val="20"/>
+          <w:lang w:eastAsia="en-US"/>
+        </w:rPr>
+        <w:t xml:space="preserve"> with</w:t>
+      </w:r>
+      <w:r>
+        <w:rPr>
+          <w:rFonts w:ascii="Times" w:eastAsia="Times New Roman" w:hAnsi="Times" w:cs="Times New Roman"/>
+          <w:sz w:val="20"/>
+          <w:szCs w:val="20"/>
+          <w:lang w:eastAsia="en-US"/>
+        </w:rPr>
+        <w:t xml:space="preserve"> NZAid</w:t>
+      </w:r>
+      <w:r>
+        <w:rPr>
+          <w:rFonts w:ascii="Times" w:eastAsia="Times New Roman" w:hAnsi="Times" w:cs="Times New Roman"/>
+          <w:sz w:val="20"/>
+          <w:szCs w:val="20"/>
+          <w:lang w:eastAsia="en-US"/>
+        </w:rPr>
+        <w:t xml:space="preserve">. </w:t>
+      </w:r>
+      <w:r>
+        <w:rPr>
+          <w:rFonts w:ascii="Times" w:eastAsia="Times New Roman" w:hAnsi="Times" w:cs="Times New Roman"/>
+          <w:sz w:val="20"/>
+          <w:szCs w:val="20"/>
+          <w:lang w:eastAsia="en-US"/>
+        </w:rPr>
+        <w:t>B</w:t>
+      </w:r>
+      <w:r>
+        <w:rPr>
+          <w:rFonts w:ascii="Times" w:eastAsia="Times New Roman" w:hAnsi="Times" w:cs="Times New Roman"/>
+          <w:sz w:val="20"/>
+          <w:szCs w:val="20"/>
+          <w:lang w:eastAsia="en-US"/>
+        </w:rPr>
+        <w:t>oth</w:t>
+      </w:r>
+      <w:r>
+        <w:rPr>
+          <w:rFonts w:ascii="Times" w:eastAsia="Times New Roman" w:hAnsi="Times" w:cs="Times New Roman"/>
+          <w:sz w:val="20"/>
+          <w:szCs w:val="20"/>
+          <w:lang w:eastAsia="en-US"/>
+        </w:rPr>
+        <w:t xml:space="preserve"> project</w:t>
+      </w:r>
+      <w:r>
+        <w:rPr>
+          <w:rFonts w:ascii="Times" w:eastAsia="Times New Roman" w:hAnsi="Times" w:cs="Times New Roman"/>
+          <w:sz w:val="20"/>
+          <w:szCs w:val="20"/>
+          <w:lang w:eastAsia="en-US"/>
+        </w:rPr>
+        <w:t>s faced</w:t>
+      </w:r>
+      <w:r>
+        <w:rPr>
+          <w:rFonts w:ascii="Times" w:eastAsia="Times New Roman" w:hAnsi="Times" w:cs="Times New Roman"/>
+          <w:sz w:val="20"/>
+          <w:szCs w:val="20"/>
+          <w:lang w:eastAsia="en-US"/>
+        </w:rPr>
+        <w:t xml:space="preserve"> multiple challenges</w:t>
+      </w:r>
+      <w:r>
+        <w:rPr>
+          <w:rFonts w:ascii="Times" w:eastAsia="Times New Roman" w:hAnsi="Times" w:cs="Times New Roman"/>
+          <w:sz w:val="20"/>
+          <w:szCs w:val="20"/>
+          <w:lang w:eastAsia="en-US"/>
+        </w:rPr>
+        <w:t xml:space="preserve"> additionally to the financial constrains</w:t>
+      </w:r>
+      <w:r>
+        <w:rPr>
+          <w:rFonts w:ascii="Times" w:eastAsia="Times New Roman" w:hAnsi="Times" w:cs="Times New Roman"/>
+          <w:sz w:val="20"/>
+          <w:szCs w:val="20"/>
+          <w:lang w:eastAsia="en-US"/>
+        </w:rPr>
+        <w:t>. No network connectivity exists</w:t>
+      </w:r>
+      <w:r>
+        <w:rPr>
+          <w:rFonts w:ascii="Times" w:eastAsia="Times New Roman" w:hAnsi="Times" w:cs="Times New Roman"/>
+          <w:sz w:val="20"/>
+          <w:szCs w:val="20"/>
+          <w:lang w:eastAsia="en-US"/>
+        </w:rPr>
+        <w:t xml:space="preserve"> (not even telephones in the beginning)</w:t>
+      </w:r>
+      <w:r>
+        <w:rPr>
+          <w:rFonts w:ascii="Times" w:eastAsia="Times New Roman" w:hAnsi="Times" w:cs="Times New Roman"/>
+          <w:sz w:val="20"/>
+          <w:szCs w:val="20"/>
+          <w:lang w:eastAsia="en-US"/>
+        </w:rPr>
+        <w:t xml:space="preserve"> between government offices and departments, </w:t>
+      </w:r>
+      <w:r>
+        <w:rPr>
+          <w:rFonts w:ascii="Times" w:eastAsia="Times New Roman" w:hAnsi="Times" w:cs="Times New Roman"/>
+          <w:sz w:val="20"/>
+          <w:szCs w:val="20"/>
+          <w:lang w:eastAsia="en-US"/>
+        </w:rPr>
+        <w:t>not to mention the schools conditions</w:t>
+      </w:r>
+      <w:r>
+        <w:rPr>
+          <w:rFonts w:ascii="Times" w:eastAsia="Times New Roman" w:hAnsi="Times" w:cs="Times New Roman"/>
+          <w:sz w:val="20"/>
+          <w:szCs w:val="20"/>
+          <w:lang w:eastAsia="en-US"/>
+        </w:rPr>
+        <w:t xml:space="preserve">. </w:t>
+      </w:r>
+      <w:r>
+        <w:rPr>
+          <w:rFonts w:ascii="Times" w:eastAsia="Times New Roman" w:hAnsi="Times" w:cs="Times New Roman"/>
+          <w:sz w:val="20"/>
+          <w:szCs w:val="20"/>
+          <w:lang w:eastAsia="en-US"/>
+        </w:rPr>
+        <w:t xml:space="preserve">The success of the network is </w:t>
+      </w:r>
+      <w:r>
+        <w:rPr>
+          <w:rFonts w:ascii="Times" w:eastAsia="Times New Roman" w:hAnsi="Times" w:cs="Times New Roman"/>
+          <w:sz w:val="20"/>
+          <w:szCs w:val="20"/>
+          <w:lang w:eastAsia="en-US"/>
+        </w:rPr>
+        <w:t xml:space="preserve">still </w:t>
+      </w:r>
+      <w:r>
+        <w:rPr>
+          <w:rFonts w:ascii="Times" w:eastAsia="Times New Roman" w:hAnsi="Times" w:cs="Times New Roman"/>
+          <w:sz w:val="20"/>
+          <w:szCs w:val="20"/>
+          <w:lang w:eastAsia="en-US"/>
+        </w:rPr>
+        <w:t>questionable</w:t>
+      </w:r>
+      <w:r>
+        <w:rPr>
+          <w:rFonts w:ascii="Times" w:eastAsia="Times New Roman" w:hAnsi="Times" w:cs="Times New Roman"/>
+          <w:sz w:val="20"/>
+          <w:szCs w:val="20"/>
           <w:lang w:eastAsia="en-US"/>
         </w:rPr>
         <w:t xml:space="preserve"> </w:t>
       </w:r>
       <w:r>
         <w:rPr>
-          <w:rFonts w:ascii="Helvetica" w:eastAsia="Times New Roman" w:hAnsi="Helvetica" w:cs="Times New Roman"/>
-          <w:color w:val="000000"/>
-          <w:shd w:val="clear" w:color="auto" w:fill="FFFFFF"/>
-          <w:lang w:eastAsia="en-US"/>
-        </w:rPr>
-        <w:t xml:space="preserve">and </w:t>
-      </w:r>
-      <w:r>
-        <w:rPr>
-          <w:rFonts w:ascii="Helvetica" w:eastAsia="Times New Roman" w:hAnsi="Helvetica" w:cs="Times New Roman"/>
-          <w:color w:val="000000"/>
-          <w:shd w:val="clear" w:color="auto" w:fill="FFFFFF"/>
-          <w:lang w:eastAsia="en-US"/>
-        </w:rPr>
-        <w:t>it's currently being used as a gimmick by the people apparently making the decisions.</w:t>
-      </w:r>
-    </w:p>
-    <w:p>
-      <w:pPr>
-        <w:rPr>
-          <w:rFonts w:ascii="Times" w:eastAsia="Times New Roman" w:hAnsi="Times" w:cs="Times New Roman"/>
-          <w:sz w:val="20"/>
-          <w:szCs w:val="20"/>
-          <w:lang w:eastAsia="en-US"/>
-        </w:rPr>
-      </w:pPr>
-      <w:r>
-        <w:rPr>
-          <w:rFonts w:ascii="Times" w:eastAsia="Times New Roman" w:hAnsi="Times" w:cs="Times New Roman"/>
-          <w:sz w:val="20"/>
-          <w:szCs w:val="20"/>
-          <w:lang w:eastAsia="en-US"/>
-        </w:rPr>
-        <w:t>I spent 8 years in Timor-Lest</w:t>
-      </w:r>
-      <w:r>
-        <w:rPr>
-          <w:rFonts w:ascii="Times" w:eastAsia="Times New Roman" w:hAnsi="Times" w:cs="Times New Roman"/>
-          <w:sz w:val="20"/>
-          <w:szCs w:val="20"/>
-          <w:lang w:eastAsia="en-US"/>
-        </w:rPr>
-        <w:t xml:space="preserve">e (a post conflict country which is </w:t>
-      </w:r>
-      <w:r>
-        <w:rPr>
-          <w:rFonts w:ascii="Times" w:eastAsia="Times New Roman" w:hAnsi="Times" w:cs="Times New Roman"/>
-          <w:sz w:val="20"/>
-          <w:szCs w:val="20"/>
-          <w:lang w:eastAsia="en-US"/>
-        </w:rPr>
-        <w:t>one of the 48 least developed countries in the world</w:t>
-      </w:r>
-      <w:r>
-        <w:rPr>
-          <w:rFonts w:ascii="Times" w:eastAsia="Times New Roman" w:hAnsi="Times" w:cs="Times New Roman"/>
-          <w:sz w:val="20"/>
-          <w:szCs w:val="20"/>
-          <w:lang w:eastAsia="en-US"/>
-        </w:rPr>
-        <w:t xml:space="preserve">) coordinating the introduction of ICTs in the Justice System </w:t>
-      </w:r>
-      <w:r>
-        <w:rPr>
-          <w:rFonts w:ascii="Times" w:eastAsia="Times New Roman" w:hAnsi="Times" w:cs="Times New Roman"/>
-          <w:sz w:val="20"/>
-          <w:szCs w:val="20"/>
-          <w:lang w:eastAsia="en-US"/>
-        </w:rPr>
-        <w:t xml:space="preserve">with UNDP </w:t>
-      </w:r>
-      <w:r>
-        <w:rPr>
-          <w:rFonts w:ascii="Times" w:eastAsia="Times New Roman" w:hAnsi="Times" w:cs="Times New Roman"/>
-          <w:sz w:val="20"/>
-          <w:szCs w:val="20"/>
-          <w:lang w:eastAsia="en-US"/>
-        </w:rPr>
-        <w:t>and after in the Ministry of Education</w:t>
-      </w:r>
-      <w:r>
-        <w:rPr>
-          <w:rFonts w:ascii="Times" w:eastAsia="Times New Roman" w:hAnsi="Times" w:cs="Times New Roman"/>
-          <w:sz w:val="20"/>
-          <w:szCs w:val="20"/>
-          <w:lang w:eastAsia="en-US"/>
-        </w:rPr>
-        <w:t xml:space="preserve"> with</w:t>
+          <w:rFonts w:ascii="Times" w:eastAsia="Times New Roman" w:hAnsi="Times" w:cs="Times New Roman"/>
+          <w:sz w:val="20"/>
+          <w:szCs w:val="20"/>
+          <w:lang w:eastAsia="en-US"/>
+        </w:rPr>
+        <w:t>(</w:t>
+      </w:r>
+      <w:r>
+        <w:rPr>
+          <w:rFonts w:ascii="Times" w:eastAsia="Times New Roman" w:hAnsi="Times" w:cs="Times New Roman"/>
+          <w:sz w:val="20"/>
+          <w:szCs w:val="20"/>
+          <w:lang w:eastAsia="en-US"/>
+        </w:rPr>
+        <w:t xml:space="preserve">poor data transfer speeds, inter alia, have discouraged </w:t>
+      </w:r>
+      <w:r>
+        <w:rPr>
+          <w:rFonts w:ascii="Times" w:eastAsia="Times New Roman" w:hAnsi="Times" w:cs="Times New Roman"/>
+          <w:sz w:val="20"/>
+          <w:szCs w:val="20"/>
+          <w:lang w:eastAsia="en-US"/>
+        </w:rPr>
+        <w:t>parts of the project</w:t>
+      </w:r>
+      <w:r>
+        <w:rPr>
+          <w:rFonts w:ascii="Times" w:eastAsia="Times New Roman" w:hAnsi="Times" w:cs="Times New Roman"/>
+          <w:sz w:val="20"/>
+          <w:szCs w:val="20"/>
+          <w:lang w:eastAsia="en-US"/>
+        </w:rPr>
+        <w:t>)</w:t>
+      </w:r>
+      <w:bookmarkStart w:id="0" w:name="_GoBack"/>
+      <w:bookmarkEnd w:id="0"/>
+      <w:r>
+        <w:rPr>
+          <w:rFonts w:ascii="Times" w:eastAsia="Times New Roman" w:hAnsi="Times" w:cs="Times New Roman"/>
+          <w:sz w:val="20"/>
+          <w:szCs w:val="20"/>
+          <w:lang w:eastAsia="en-US"/>
+        </w:rPr>
+        <w:t xml:space="preserve">. </w:t>
+      </w:r>
+      <w:r>
+        <w:rPr>
+          <w:rFonts w:ascii="Times" w:eastAsia="Times New Roman" w:hAnsi="Times" w:cs="Times New Roman"/>
+          <w:sz w:val="20"/>
+          <w:szCs w:val="20"/>
+          <w:lang w:eastAsia="en-US"/>
+        </w:rPr>
+        <w:t>Additionally</w:t>
+      </w:r>
+      <w:r>
+        <w:rPr>
+          <w:rFonts w:ascii="Times" w:eastAsia="Times New Roman" w:hAnsi="Times" w:cs="Times New Roman"/>
+          <w:sz w:val="20"/>
+          <w:szCs w:val="20"/>
+          <w:lang w:eastAsia="en-US"/>
+        </w:rPr>
+        <w:t>, n</w:t>
+      </w:r>
+      <w:r>
+        <w:rPr>
+          <w:rFonts w:ascii="Times" w:eastAsia="Times New Roman" w:hAnsi="Times" w:cs="Times New Roman"/>
+          <w:sz w:val="20"/>
+          <w:szCs w:val="20"/>
+          <w:lang w:eastAsia="en-US"/>
+        </w:rPr>
+        <w:t xml:space="preserve">on-ICT challenges </w:t>
+      </w:r>
+      <w:r>
+        <w:rPr>
+          <w:rFonts w:ascii="Times" w:eastAsia="Times New Roman" w:hAnsi="Times" w:cs="Times New Roman"/>
+          <w:sz w:val="20"/>
+          <w:szCs w:val="20"/>
+          <w:lang w:eastAsia="en-US"/>
+        </w:rPr>
+        <w:t>were</w:t>
+      </w:r>
+      <w:r>
+        <w:rPr>
+          <w:rFonts w:ascii="Times" w:eastAsia="Times New Roman" w:hAnsi="Times" w:cs="Times New Roman"/>
+          <w:sz w:val="20"/>
+          <w:szCs w:val="20"/>
+          <w:lang w:eastAsia="en-US"/>
+        </w:rPr>
+        <w:t xml:space="preserve"> probably even more prominent.</w:t>
       </w:r>
       <w:r>
         <w:rPr>
@@ -519,298 +725,41 @@
         </w:rPr>
         <w:t xml:space="preserve"> </w:t>
       </w:r>
-      <w:proofErr w:type="spellStart"/>
-      <w:r>
-        <w:rPr>
-          <w:rFonts w:ascii="Times" w:eastAsia="Times New Roman" w:hAnsi="Times" w:cs="Times New Roman"/>
-          <w:sz w:val="20"/>
-          <w:szCs w:val="20"/>
-          <w:lang w:eastAsia="en-US"/>
-        </w:rPr>
-        <w:t>NZAid</w:t>
-      </w:r>
-      <w:proofErr w:type="spellEnd"/>
-      <w:r>
-        <w:rPr>
-          <w:rFonts w:ascii="Times" w:eastAsia="Times New Roman" w:hAnsi="Times" w:cs="Times New Roman"/>
-          <w:sz w:val="20"/>
-          <w:szCs w:val="20"/>
-          <w:lang w:eastAsia="en-US"/>
-        </w:rPr>
-        <w:t xml:space="preserve">. </w:t>
-      </w:r>
-      <w:r>
-        <w:rPr>
-          <w:rFonts w:ascii="Times" w:eastAsia="Times New Roman" w:hAnsi="Times" w:cs="Times New Roman"/>
-          <w:sz w:val="20"/>
-          <w:szCs w:val="20"/>
-          <w:lang w:eastAsia="en-US"/>
-        </w:rPr>
-        <w:t>These</w:t>
-      </w:r>
-      <w:r>
-        <w:rPr>
-          <w:rFonts w:ascii="Times" w:eastAsia="Times New Roman" w:hAnsi="Times" w:cs="Times New Roman"/>
-          <w:sz w:val="20"/>
-          <w:szCs w:val="20"/>
-          <w:lang w:eastAsia="en-US"/>
-        </w:rPr>
-        <w:t xml:space="preserve"> project</w:t>
-      </w:r>
-      <w:r>
-        <w:rPr>
-          <w:rFonts w:ascii="Times" w:eastAsia="Times New Roman" w:hAnsi="Times" w:cs="Times New Roman"/>
-          <w:sz w:val="20"/>
-          <w:szCs w:val="20"/>
-          <w:lang w:eastAsia="en-US"/>
-        </w:rPr>
-        <w:t>s annually train</w:t>
-      </w:r>
-      <w:r>
-        <w:rPr>
-          <w:rFonts w:ascii="Times" w:eastAsia="Times New Roman" w:hAnsi="Times" w:cs="Times New Roman"/>
-          <w:sz w:val="20"/>
-          <w:szCs w:val="20"/>
-          <w:lang w:eastAsia="en-US"/>
-        </w:rPr>
-        <w:t xml:space="preserve"> about 20 I</w:t>
-      </w:r>
-      <w:r>
-        <w:rPr>
-          <w:rFonts w:ascii="Times" w:eastAsia="Times New Roman" w:hAnsi="Times" w:cs="Times New Roman"/>
-          <w:sz w:val="20"/>
-          <w:szCs w:val="20"/>
-          <w:lang w:eastAsia="en-US"/>
-        </w:rPr>
-        <w:t>C</w:t>
-      </w:r>
-      <w:r>
-        <w:rPr>
-          <w:rFonts w:ascii="Times" w:eastAsia="Times New Roman" w:hAnsi="Times" w:cs="Times New Roman"/>
-          <w:sz w:val="20"/>
-          <w:szCs w:val="20"/>
-          <w:lang w:eastAsia="en-US"/>
-        </w:rPr>
-        <w:t xml:space="preserve">T professionals from </w:t>
-      </w:r>
-      <w:r>
-        <w:rPr>
-          <w:rFonts w:ascii="Times" w:eastAsia="Times New Roman" w:hAnsi="Times" w:cs="Times New Roman"/>
-          <w:sz w:val="20"/>
-          <w:szCs w:val="20"/>
-          <w:lang w:eastAsia="en-US"/>
-        </w:rPr>
-        <w:t>each institution</w:t>
-      </w:r>
-      <w:r>
-        <w:rPr>
-          <w:rFonts w:ascii="Times" w:eastAsia="Times New Roman" w:hAnsi="Times" w:cs="Times New Roman"/>
-          <w:sz w:val="20"/>
-          <w:szCs w:val="20"/>
-          <w:lang w:eastAsia="en-US"/>
-        </w:rPr>
-        <w:t>. In 20</w:t>
-      </w:r>
-      <w:r>
-        <w:rPr>
-          <w:rFonts w:ascii="Times" w:eastAsia="Times New Roman" w:hAnsi="Times" w:cs="Times New Roman"/>
-          <w:sz w:val="20"/>
-          <w:szCs w:val="20"/>
-          <w:lang w:eastAsia="en-US"/>
-        </w:rPr>
-        <w:t>10</w:t>
-      </w:r>
-      <w:r>
-        <w:rPr>
-          <w:rFonts w:ascii="Times" w:eastAsia="Times New Roman" w:hAnsi="Times" w:cs="Times New Roman"/>
-          <w:sz w:val="20"/>
-          <w:szCs w:val="20"/>
-          <w:lang w:eastAsia="en-US"/>
-        </w:rPr>
-        <w:t>, this number was increased to 30. It has so far produced around</w:t>
-      </w:r>
-      <w:r>
-        <w:rPr>
-          <w:rFonts w:ascii="Times" w:eastAsia="Times New Roman" w:hAnsi="Times" w:cs="Times New Roman"/>
-          <w:sz w:val="20"/>
-          <w:szCs w:val="20"/>
-          <w:lang w:eastAsia="en-US"/>
-        </w:rPr>
-        <w:t xml:space="preserve"> 60 national IT professionals.</w:t>
-      </w:r>
-      <w:r>
-        <w:t xml:space="preserve"> </w:t>
-      </w:r>
-      <w:r>
-        <w:rPr>
-          <w:rFonts w:ascii="Times" w:eastAsia="Times New Roman" w:hAnsi="Times" w:cs="Times New Roman"/>
-          <w:sz w:val="20"/>
-          <w:szCs w:val="20"/>
-          <w:lang w:eastAsia="en-US"/>
-        </w:rPr>
-        <w:t xml:space="preserve">The training follows a curriculum based on </w:t>
-      </w:r>
-      <w:r>
-        <w:rPr>
-          <w:rFonts w:ascii="Times" w:eastAsia="Times New Roman" w:hAnsi="Times" w:cs="Times New Roman"/>
-          <w:sz w:val="20"/>
-          <w:szCs w:val="20"/>
-          <w:lang w:eastAsia="en-US"/>
-        </w:rPr>
-        <w:t xml:space="preserve">Open Source </w:t>
-      </w:r>
-      <w:r>
-        <w:rPr>
-          <w:rFonts w:ascii="Times" w:eastAsia="Times New Roman" w:hAnsi="Times" w:cs="Times New Roman"/>
-          <w:sz w:val="20"/>
-          <w:szCs w:val="20"/>
-          <w:lang w:eastAsia="en-US"/>
-        </w:rPr>
-        <w:t>technology</w:t>
-      </w:r>
-      <w:r>
-        <w:rPr>
-          <w:rFonts w:ascii="Times" w:eastAsia="Times New Roman" w:hAnsi="Times" w:cs="Times New Roman"/>
-          <w:sz w:val="20"/>
-          <w:szCs w:val="20"/>
-          <w:lang w:eastAsia="en-US"/>
-        </w:rPr>
-        <w:t xml:space="preserve"> (we had to get rid off piracy specially within the Justice System)</w:t>
-      </w:r>
-      <w:r>
-        <w:rPr>
-          <w:rFonts w:ascii="Times" w:eastAsia="Times New Roman" w:hAnsi="Times" w:cs="Times New Roman"/>
-          <w:sz w:val="20"/>
-          <w:szCs w:val="20"/>
-          <w:lang w:eastAsia="en-US"/>
-        </w:rPr>
-        <w:t>.</w:t>
-      </w:r>
-      <w:r>
-        <w:rPr>
-          <w:rFonts w:ascii="Times" w:eastAsia="Times New Roman" w:hAnsi="Times" w:cs="Times New Roman"/>
-          <w:sz w:val="20"/>
-          <w:szCs w:val="20"/>
-          <w:lang w:eastAsia="en-US"/>
-        </w:rPr>
-        <w:t xml:space="preserve"> However, b</w:t>
-      </w:r>
-      <w:r>
-        <w:rPr>
-          <w:rFonts w:ascii="Times" w:eastAsia="Times New Roman" w:hAnsi="Times" w:cs="Times New Roman"/>
-          <w:sz w:val="20"/>
-          <w:szCs w:val="20"/>
-          <w:lang w:eastAsia="en-US"/>
-        </w:rPr>
-        <w:t>oth</w:t>
-      </w:r>
-      <w:r>
-        <w:rPr>
-          <w:rFonts w:ascii="Times" w:eastAsia="Times New Roman" w:hAnsi="Times" w:cs="Times New Roman"/>
-          <w:sz w:val="20"/>
-          <w:szCs w:val="20"/>
-          <w:lang w:eastAsia="en-US"/>
-        </w:rPr>
-        <w:t xml:space="preserve"> project</w:t>
-      </w:r>
-      <w:r>
-        <w:rPr>
-          <w:rFonts w:ascii="Times" w:eastAsia="Times New Roman" w:hAnsi="Times" w:cs="Times New Roman"/>
-          <w:sz w:val="20"/>
-          <w:szCs w:val="20"/>
-          <w:lang w:eastAsia="en-US"/>
-        </w:rPr>
-        <w:t>s faced</w:t>
-      </w:r>
-      <w:r>
-        <w:rPr>
-          <w:rFonts w:ascii="Times" w:eastAsia="Times New Roman" w:hAnsi="Times" w:cs="Times New Roman"/>
-          <w:sz w:val="20"/>
-          <w:szCs w:val="20"/>
-          <w:lang w:eastAsia="en-US"/>
-        </w:rPr>
-        <w:t xml:space="preserve"> multiple challenges</w:t>
-      </w:r>
-      <w:r>
-        <w:rPr>
-          <w:rFonts w:ascii="Times" w:eastAsia="Times New Roman" w:hAnsi="Times" w:cs="Times New Roman"/>
-          <w:sz w:val="20"/>
-          <w:szCs w:val="20"/>
-          <w:lang w:eastAsia="en-US"/>
-        </w:rPr>
-        <w:t xml:space="preserve"> additionally to the financial constrains</w:t>
-      </w:r>
-      <w:r>
-        <w:rPr>
-          <w:rFonts w:ascii="Times" w:eastAsia="Times New Roman" w:hAnsi="Times" w:cs="Times New Roman"/>
-          <w:sz w:val="20"/>
-          <w:szCs w:val="20"/>
-          <w:lang w:eastAsia="en-US"/>
-        </w:rPr>
-        <w:t>. No network connectivity exists</w:t>
-      </w:r>
-      <w:r>
-        <w:rPr>
-          <w:rFonts w:ascii="Times" w:eastAsia="Times New Roman" w:hAnsi="Times" w:cs="Times New Roman"/>
-          <w:sz w:val="20"/>
-          <w:szCs w:val="20"/>
-          <w:lang w:eastAsia="en-US"/>
-        </w:rPr>
-        <w:t xml:space="preserve"> (not even telephones in the beginning)</w:t>
-      </w:r>
-      <w:r>
-        <w:rPr>
-          <w:rFonts w:ascii="Times" w:eastAsia="Times New Roman" w:hAnsi="Times" w:cs="Times New Roman"/>
-          <w:sz w:val="20"/>
-          <w:szCs w:val="20"/>
-          <w:lang w:eastAsia="en-US"/>
-        </w:rPr>
-        <w:t xml:space="preserve"> between government offices and departments, </w:t>
-      </w:r>
-      <w:r>
-        <w:rPr>
-          <w:rFonts w:ascii="Times" w:eastAsia="Times New Roman" w:hAnsi="Times" w:cs="Times New Roman"/>
-          <w:sz w:val="20"/>
-          <w:szCs w:val="20"/>
-          <w:lang w:eastAsia="en-US"/>
-        </w:rPr>
-        <w:t>not to mention the schools conditions</w:t>
-      </w:r>
-      <w:r>
-        <w:rPr>
-          <w:rFonts w:ascii="Times" w:eastAsia="Times New Roman" w:hAnsi="Times" w:cs="Times New Roman"/>
-          <w:sz w:val="20"/>
-          <w:szCs w:val="20"/>
-          <w:lang w:eastAsia="en-US"/>
-        </w:rPr>
-        <w:t xml:space="preserve">. </w:t>
-      </w:r>
-      <w:r>
-        <w:rPr>
-          <w:rFonts w:ascii="Times" w:eastAsia="Times New Roman" w:hAnsi="Times" w:cs="Times New Roman"/>
-          <w:sz w:val="20"/>
-          <w:szCs w:val="20"/>
-          <w:lang w:eastAsia="en-US"/>
-        </w:rPr>
-        <w:t xml:space="preserve">The success of the network is </w:t>
-      </w:r>
-      <w:r>
-        <w:rPr>
-          <w:rFonts w:ascii="Times" w:eastAsia="Times New Roman" w:hAnsi="Times" w:cs="Times New Roman"/>
-          <w:sz w:val="20"/>
-          <w:szCs w:val="20"/>
-          <w:lang w:eastAsia="en-US"/>
-        </w:rPr>
-        <w:t xml:space="preserve">still </w:t>
-      </w:r>
-      <w:r>
-        <w:rPr>
-          <w:rFonts w:ascii="Times" w:eastAsia="Times New Roman" w:hAnsi="Times" w:cs="Times New Roman"/>
-          <w:sz w:val="20"/>
-          <w:szCs w:val="20"/>
-          <w:lang w:eastAsia="en-US"/>
-        </w:rPr>
-        <w:t xml:space="preserve">questionable. It works fine where implemented, but the coverage is not </w:t>
+      <w:r>
+        <w:rPr>
+          <w:rFonts w:ascii="Times" w:eastAsia="Times New Roman" w:hAnsi="Times" w:cs="Times New Roman"/>
+          <w:sz w:val="20"/>
+          <w:szCs w:val="20"/>
+          <w:lang w:eastAsia="en-US"/>
+        </w:rPr>
+        <w:t>Within administrative ser</w:t>
+      </w:r>
+      <w:r>
+        <w:rPr>
+          <w:rFonts w:ascii="Times" w:eastAsia="Times New Roman" w:hAnsi="Times" w:cs="Times New Roman"/>
+          <w:sz w:val="20"/>
+          <w:szCs w:val="20"/>
+          <w:lang w:eastAsia="en-US"/>
+        </w:rPr>
+        <w:t xml:space="preserve">vices a significant fraction of </w:t>
+      </w:r>
+      <w:r>
+        <w:rPr>
+          <w:rFonts w:ascii="Times" w:eastAsia="Times New Roman" w:hAnsi="Times" w:cs="Times New Roman"/>
+          <w:sz w:val="20"/>
+          <w:szCs w:val="20"/>
+          <w:lang w:eastAsia="en-US"/>
+        </w:rPr>
+        <w:t xml:space="preserve">temporary employees are war veterans—those who took part in the </w:t>
+      </w:r>
+      <w:r>
+        <w:rPr>
+          <w:rFonts w:ascii="Times" w:eastAsia="Times New Roman" w:hAnsi="Times" w:cs="Times New Roman"/>
+          <w:sz w:val="20"/>
+          <w:szCs w:val="20"/>
+          <w:lang w:eastAsia="en-US"/>
+        </w:rPr>
+        <w:t xml:space="preserve">armed struggle for independence. In the </w:t>
       </w:r>
       <w:r>
         <w:rPr>
@@ -820,106 +769,7 @@
           <w:lang w:eastAsia="en-US"/>
         </w:rPr>
         <w:lastRenderedPageBreak/>
-        <w:t xml:space="preserve">broad. The poor data transfer speeds, inter alia, have discouraged </w:t>
-      </w:r>
-      <w:r>
-        <w:rPr>
-          <w:rFonts w:ascii="Times" w:eastAsia="Times New Roman" w:hAnsi="Times" w:cs="Times New Roman"/>
-          <w:sz w:val="20"/>
-          <w:szCs w:val="20"/>
-          <w:lang w:eastAsia="en-US"/>
-        </w:rPr>
-        <w:t xml:space="preserve">parts of the project. </w:t>
-      </w:r>
-      <w:r>
-        <w:rPr>
-          <w:rFonts w:ascii="Times" w:eastAsia="Times New Roman" w:hAnsi="Times" w:cs="Times New Roman"/>
-          <w:sz w:val="20"/>
-          <w:szCs w:val="20"/>
-          <w:lang w:eastAsia="en-US"/>
-        </w:rPr>
-        <w:t>Additionally</w:t>
-      </w:r>
-      <w:r>
-        <w:rPr>
-          <w:rFonts w:ascii="Times" w:eastAsia="Times New Roman" w:hAnsi="Times" w:cs="Times New Roman"/>
-          <w:sz w:val="20"/>
-          <w:szCs w:val="20"/>
-          <w:lang w:eastAsia="en-US"/>
-        </w:rPr>
-        <w:t>, n</w:t>
-      </w:r>
-      <w:r>
-        <w:rPr>
-          <w:rFonts w:ascii="Times" w:eastAsia="Times New Roman" w:hAnsi="Times" w:cs="Times New Roman"/>
-          <w:sz w:val="20"/>
-          <w:szCs w:val="20"/>
-          <w:lang w:eastAsia="en-US"/>
-        </w:rPr>
-        <w:t xml:space="preserve">on-ICT challenges </w:t>
-      </w:r>
-      <w:r>
-        <w:rPr>
-          <w:rFonts w:ascii="Times" w:eastAsia="Times New Roman" w:hAnsi="Times" w:cs="Times New Roman"/>
-          <w:sz w:val="20"/>
-          <w:szCs w:val="20"/>
-          <w:lang w:eastAsia="en-US"/>
-        </w:rPr>
-        <w:t>were</w:t>
-      </w:r>
-      <w:r>
-        <w:rPr>
-          <w:rFonts w:ascii="Times" w:eastAsia="Times New Roman" w:hAnsi="Times" w:cs="Times New Roman"/>
-          <w:sz w:val="20"/>
-          <w:szCs w:val="20"/>
-          <w:lang w:eastAsia="en-US"/>
-        </w:rPr>
-        <w:t xml:space="preserve"> probably even more prominent.</w:t>
-      </w:r>
-      <w:r>
-        <w:rPr>
-          <w:rFonts w:ascii="Times" w:eastAsia="Times New Roman" w:hAnsi="Times" w:cs="Times New Roman"/>
-          <w:sz w:val="20"/>
-          <w:szCs w:val="20"/>
-          <w:lang w:eastAsia="en-US"/>
-        </w:rPr>
-        <w:t xml:space="preserve"> </w:t>
-      </w:r>
-      <w:r>
-        <w:rPr>
-          <w:rFonts w:ascii="Times" w:eastAsia="Times New Roman" w:hAnsi="Times" w:cs="Times New Roman"/>
-          <w:sz w:val="20"/>
-          <w:szCs w:val="20"/>
-          <w:lang w:eastAsia="en-US"/>
-        </w:rPr>
-        <w:t>Within administrative ser</w:t>
-      </w:r>
-      <w:r>
-        <w:rPr>
-          <w:rFonts w:ascii="Times" w:eastAsia="Times New Roman" w:hAnsi="Times" w:cs="Times New Roman"/>
-          <w:sz w:val="20"/>
-          <w:szCs w:val="20"/>
-          <w:lang w:eastAsia="en-US"/>
-        </w:rPr>
-        <w:t xml:space="preserve">vices a significant fraction of </w:t>
-      </w:r>
-      <w:r>
-        <w:rPr>
-          <w:rFonts w:ascii="Times" w:eastAsia="Times New Roman" w:hAnsi="Times" w:cs="Times New Roman"/>
-          <w:sz w:val="20"/>
-          <w:szCs w:val="20"/>
-          <w:lang w:eastAsia="en-US"/>
-        </w:rPr>
-        <w:t xml:space="preserve">temporary employees are war veterans—those who took part in the </w:t>
-      </w:r>
-      <w:r>
-        <w:rPr>
-          <w:rFonts w:ascii="Times" w:eastAsia="Times New Roman" w:hAnsi="Times" w:cs="Times New Roman"/>
-          <w:sz w:val="20"/>
-          <w:szCs w:val="20"/>
-          <w:lang w:eastAsia="en-US"/>
-        </w:rPr>
-        <w:t>armed struggle for independence. In the education, most of the teachers without proven degrees became permanent staff during the post conflict (</w:t>
+        <w:t>education, most of the teachers without proven degrees became permanent staff during the post conflict (</w:t>
       </w:r>
       <w:r>
         <w:rPr>
@@ -1058,8 +908,6 @@
         </w:rPr>
         <w:t xml:space="preserve">A more practical solution is delaying strict adherence to the systems until </w:t>
       </w:r>
-      <w:bookmarkStart w:id="0" w:name="_GoBack"/>
-      <w:bookmarkEnd w:id="0"/>
       <w:r>
         <w:rPr>
           <w:rFonts w:ascii="Times" w:eastAsia="Times New Roman" w:hAnsi="Times" w:cs="Times New Roman"/>
@@ -1129,27 +977,7 @@
           <w:szCs w:val="20"/>
           <w:lang w:eastAsia="en-US"/>
         </w:rPr>
-        <w:t>http://www.youtube.com/watch</w:t>
-      </w:r>
-      <w:proofErr w:type="gramStart"/>
-      <w:r>
-        <w:rPr>
-          <w:rFonts w:ascii="Times" w:eastAsia="Times New Roman" w:hAnsi="Times" w:cs="Times New Roman"/>
-          <w:sz w:val="20"/>
-          <w:szCs w:val="20"/>
-          <w:lang w:eastAsia="en-US"/>
-        </w:rPr>
-        <w:t>?v</w:t>
-      </w:r>
-      <w:proofErr w:type="gramEnd"/>
-      <w:r>
-        <w:rPr>
-          <w:rFonts w:ascii="Times" w:eastAsia="Times New Roman" w:hAnsi="Times" w:cs="Times New Roman"/>
-          <w:sz w:val="20"/>
-          <w:szCs w:val="20"/>
-          <w:lang w:eastAsia="en-US"/>
-        </w:rPr>
-        <w:t>=wxMLDZN77uo</w:t>
+        <w:t>http://www.youtube.com/watch?v=wxMLDZN77uo</w:t>
       </w:r>
     </w:p>
     <w:p>
@@ -1425,79 +1253,7 @@
           <w:shd w:val="clear" w:color="auto" w:fill="FFFFFF"/>
           <w:lang w:eastAsia="en-US"/>
         </w:rPr>
-        <w:t xml:space="preserve">I like </w:t>
-      </w:r>
-      <w:proofErr w:type="spellStart"/>
-      <w:r>
-        <w:rPr>
-          <w:rFonts w:ascii="Helvetica" w:eastAsia="Times New Roman" w:hAnsi="Helvetica" w:cs="Times New Roman"/>
-          <w:color w:val="000000"/>
-          <w:sz w:val="20"/>
-          <w:szCs w:val="20"/>
-          <w:shd w:val="clear" w:color="auto" w:fill="FFFFFF"/>
-          <w:lang w:eastAsia="en-US"/>
-        </w:rPr>
-        <w:t>itunes</w:t>
-      </w:r>
-      <w:proofErr w:type="spellEnd"/>
-      <w:r>
-        <w:rPr>
-          <w:rFonts w:ascii="Helvetica" w:eastAsia="Times New Roman" w:hAnsi="Helvetica" w:cs="Times New Roman"/>
-          <w:color w:val="000000"/>
-          <w:sz w:val="20"/>
-          <w:szCs w:val="20"/>
-          <w:shd w:val="clear" w:color="auto" w:fill="FFFFFF"/>
-          <w:lang w:eastAsia="en-US"/>
-        </w:rPr>
-        <w:t xml:space="preserve"> as a way to get music, occasionally. I prefer to buy </w:t>
-      </w:r>
-      <w:proofErr w:type="gramStart"/>
-      <w:r>
-        <w:rPr>
-          <w:rFonts w:ascii="Helvetica" w:eastAsia="Times New Roman" w:hAnsi="Helvetica" w:cs="Times New Roman"/>
-          <w:color w:val="000000"/>
-          <w:sz w:val="20"/>
-          <w:szCs w:val="20"/>
-          <w:shd w:val="clear" w:color="auto" w:fill="FFFFFF"/>
-          <w:lang w:eastAsia="en-US"/>
-        </w:rPr>
-        <w:t>CDs,</w:t>
-      </w:r>
-      <w:proofErr w:type="gramEnd"/>
-      <w:r>
-        <w:rPr>
-          <w:rFonts w:ascii="Helvetica" w:eastAsia="Times New Roman" w:hAnsi="Helvetica" w:cs="Times New Roman"/>
-          <w:color w:val="000000"/>
-          <w:sz w:val="20"/>
-          <w:szCs w:val="20"/>
-          <w:shd w:val="clear" w:color="auto" w:fill="FFFFFF"/>
-          <w:lang w:eastAsia="en-US"/>
-        </w:rPr>
-        <w:t xml:space="preserve"> it seems more ‘real’ to have the packaging and an actual item rather than just a file on an </w:t>
-      </w:r>
-      <w:proofErr w:type="spellStart"/>
-      <w:r>
-        <w:rPr>
-          <w:rFonts w:ascii="Helvetica" w:eastAsia="Times New Roman" w:hAnsi="Helvetica" w:cs="Times New Roman"/>
-          <w:color w:val="000000"/>
-          <w:sz w:val="20"/>
-          <w:szCs w:val="20"/>
-          <w:shd w:val="clear" w:color="auto" w:fill="FFFFFF"/>
-          <w:lang w:eastAsia="en-US"/>
-        </w:rPr>
-        <w:t>ipod</w:t>
-      </w:r>
-      <w:proofErr w:type="spellEnd"/>
-      <w:r>
-        <w:rPr>
-          <w:rFonts w:ascii="Helvetica" w:eastAsia="Times New Roman" w:hAnsi="Helvetica" w:cs="Times New Roman"/>
-          <w:color w:val="000000"/>
-          <w:sz w:val="20"/>
-          <w:szCs w:val="20"/>
-          <w:shd w:val="clear" w:color="auto" w:fill="FFFFFF"/>
-          <w:lang w:eastAsia="en-US"/>
-        </w:rPr>
-        <w:t>. I will occasionally also buy a single track. The problem with this, from the point of view of musicians at least, is that when they put an album out, it’s sequenced in a particular way for a purpose. </w:t>
+        <w:t>I like itunes as a way to get music, occasionally. I prefer to buy CDs, it seems more ‘real’ to have the packaging and an actual item rather than just a file on an ipod. I will occasionally also buy a single track. The problem with this, from the point of view of musicians at least, is that when they put an album out, it’s sequenced in a particular way for a purpose. </w:t>
       </w:r>
     </w:p>
     <w:p>
@@ -1519,31 +1275,7 @@
           <w:shd w:val="clear" w:color="auto" w:fill="FFFFFF"/>
           <w:lang w:eastAsia="en-US"/>
         </w:rPr>
-        <w:t xml:space="preserve">What you will also get with this version of online learning is a </w:t>
-      </w:r>
-      <w:proofErr w:type="gramStart"/>
-      <w:r>
-        <w:rPr>
-          <w:rFonts w:ascii="Helvetica" w:eastAsia="Times New Roman" w:hAnsi="Helvetica" w:cs="Times New Roman"/>
-          <w:color w:val="000000"/>
-          <w:sz w:val="20"/>
-          <w:szCs w:val="20"/>
-          <w:shd w:val="clear" w:color="auto" w:fill="FFFFFF"/>
-          <w:lang w:eastAsia="en-US"/>
-        </w:rPr>
-        <w:t>two tier</w:t>
-      </w:r>
-      <w:proofErr w:type="gramEnd"/>
-      <w:r>
-        <w:rPr>
-          <w:rFonts w:ascii="Helvetica" w:eastAsia="Times New Roman" w:hAnsi="Helvetica" w:cs="Times New Roman"/>
-          <w:color w:val="000000"/>
-          <w:sz w:val="20"/>
-          <w:szCs w:val="20"/>
-          <w:shd w:val="clear" w:color="auto" w:fill="FFFFFF"/>
-          <w:lang w:eastAsia="en-US"/>
-        </w:rPr>
-        <w:t xml:space="preserve"> system. The rich will get the real university experience, with the accrual of social and cultural capital it brings, and the contact with academics and other students with all of the benefits that sort of interaction has for learning and for developing networks. The poor will get a cheap copy - looking through the window of the university.</w:t>
+        <w:t>What you will also get with this version of online learning is a two tier system. The rich will get the real university experience, with the accrual of social and cultural capital it brings, and the contact with academics and other students with all of the benefits that sort of interaction has for learning and for developing networks. The poor will get a cheap copy - looking through the window of the university.</w:t>
       </w:r>
     </w:p>
     <w:p>
@@ -1575,31 +1307,7 @@
           <w:shd w:val="clear" w:color="auto" w:fill="FFFFFF"/>
           <w:lang w:eastAsia="en-US"/>
         </w:rPr>
-        <w:t xml:space="preserve">I'm not sure that </w:t>
-      </w:r>
-      <w:proofErr w:type="gramStart"/>
-      <w:r>
-        <w:rPr>
-          <w:rFonts w:ascii="Helvetica" w:eastAsia="Times New Roman" w:hAnsi="Helvetica" w:cs="Times New Roman"/>
-          <w:color w:val="000000"/>
-          <w:sz w:val="20"/>
-          <w:szCs w:val="20"/>
-          <w:shd w:val="clear" w:color="auto" w:fill="FFFFFF"/>
-          <w:lang w:eastAsia="en-US"/>
-        </w:rPr>
-        <w:t>e-learning</w:t>
-      </w:r>
-      <w:proofErr w:type="gramEnd"/>
-      <w:r>
-        <w:rPr>
-          <w:rFonts w:ascii="Helvetica" w:eastAsia="Times New Roman" w:hAnsi="Helvetica" w:cs="Times New Roman"/>
-          <w:color w:val="000000"/>
-          <w:sz w:val="20"/>
-          <w:szCs w:val="20"/>
-          <w:shd w:val="clear" w:color="auto" w:fill="FFFFFF"/>
-          <w:lang w:eastAsia="en-US"/>
-        </w:rPr>
-        <w:t>, or any kind of learning, is going to solve the rich-poor gap on its own. Inequality is a systemic feature of capitalism. An education system that prepares people for the 'knowledge economy' is just feeding the monster.</w:t>
+        <w:t>I'm not sure that e-learning, or any kind of learning, is going to solve the rich-poor gap on its own. Inequality is a systemic feature of capitalism. An education system that prepares people for the 'knowledge economy' is just feeding the monster.</w:t>
       </w:r>
     </w:p>
     <w:p>
@@ -1752,7 +1460,6 @@
           <w:szCs w:val="24"/>
         </w:rPr>
       </w:pPr>
-      <w:proofErr w:type="gramStart"/>
       <w:r>
         <w:rPr>
           <w:rFonts w:ascii="Arial" w:eastAsia="Times New Roman" w:hAnsi="Arial" w:cs="Arial"/>
@@ -1760,17 +1467,7 @@
           <w:sz w:val="24"/>
           <w:szCs w:val="24"/>
         </w:rPr>
-        <w:t>education's</w:t>
-      </w:r>
-      <w:proofErr w:type="gramEnd"/>
-      <w:r>
-        <w:rPr>
-          <w:rFonts w:ascii="Arial" w:eastAsia="Times New Roman" w:hAnsi="Arial" w:cs="Arial"/>
-          <w:color w:val="000000"/>
-          <w:sz w:val="24"/>
-          <w:szCs w:val="24"/>
-        </w:rPr>
-        <w:t xml:space="preserve"> affordability problem.</w:t>
+        <w:t>education's affordability problem.</w:t>
       </w:r>
     </w:p>
     <w:p/>

</xml_diff>